<commit_message>
Completed the Conclusion. Done with report
</commit_message>
<xml_diff>
--- a/Reports/ConclusionsWordDoc.docx
+++ b/Reports/ConclusionsWordDoc.docx
@@ -4,13 +4,243 @@
   <w:body>
     <w:p>
       <w:r>
-        <w:t>The content of this course…</w:t>
+        <w:t>In the conclusion, I want a critical reflection on the content of the course. Step back from the technical details. How does the course fit into the wider world of programming languages and software engineering?</w:t>
+      </w:r>
+    </w:p>
+    <w:p/>
+    <w:p/>
+    <w:p>
+      <w:r>
+        <w:t>To make a poor analogy, t</w:t>
+      </w:r>
+      <w:r>
+        <w:t xml:space="preserve">his course is like </w:t>
+      </w:r>
+      <w:r>
+        <w:t xml:space="preserve">a construction worker learning physics. </w:t>
+      </w:r>
+      <w:r>
+        <w:t xml:space="preserve">Technically, a builder can </w:t>
+      </w:r>
+      <w:r>
+        <w:t>put a building together and</w:t>
+      </w:r>
+      <w:r>
+        <w:t xml:space="preserve"> </w:t>
+      </w:r>
+      <w:r>
+        <w:t>follow the instructions on the blueprints</w:t>
+      </w:r>
+      <w:r>
+        <w:t xml:space="preserve"> without knowing why the engineer </w:t>
+      </w:r>
+      <w:r>
+        <w:t xml:space="preserve">did </w:t>
+      </w:r>
+      <w:r>
+        <w:t>any of it</w:t>
+      </w:r>
+      <w:r>
+        <w:t xml:space="preserve">. The problem with the builder working like that is he has no way of </w:t>
+      </w:r>
+      <w:r>
+        <w:t xml:space="preserve">utilizing </w:t>
+      </w:r>
+      <w:r>
+        <w:t xml:space="preserve">his building skills without someone telling him what to build. This is analogous to </w:t>
+      </w:r>
+      <w:r>
+        <w:t xml:space="preserve">the life of a software engineer because yes, technically any </w:t>
+      </w:r>
+      <w:r>
+        <w:t>12-year-old</w:t>
+      </w:r>
+      <w:r>
+        <w:t xml:space="preserve"> can create a </w:t>
+      </w:r>
+      <w:r>
+        <w:t xml:space="preserve">basic video </w:t>
+      </w:r>
+      <w:r>
+        <w:t xml:space="preserve">game </w:t>
+      </w:r>
+      <w:r>
+        <w:t>in python by following a YouTube tutorial, but there is so much more</w:t>
+      </w:r>
+      <w:r>
+        <w:t xml:space="preserve"> to programming</w:t>
+      </w:r>
+      <w:r>
+        <w:t xml:space="preserve"> than </w:t>
+      </w:r>
+      <w:r>
+        <w:t xml:space="preserve">following instructions. </w:t>
       </w:r>
     </w:p>
     <w:p>
       <w:r>
-        <w:t>f</w:t>
-      </w:r>
+        <w:t xml:space="preserve">This course allows us to go from basically </w:t>
+      </w:r>
+      <w:r>
+        <w:t xml:space="preserve">utilizing the tools provided to us </w:t>
+      </w:r>
+      <w:r>
+        <w:t xml:space="preserve">to being able to create our own tools to better tackle the next problem we face. </w:t>
+      </w:r>
+      <w:r>
+        <w:t xml:space="preserve">In my life this has been made very clear through talking to my dad about the problems he faces on the day to day. </w:t>
+      </w:r>
+      <w:r>
+        <w:t xml:space="preserve">My dad is a UCLA graduate with a degree in computer science and he said that Compiler Construction is the most useful class he’s taken. </w:t>
+      </w:r>
+      <w:r>
+        <w:t>In his work, he created a parser to automatically</w:t>
+      </w:r>
+      <w:r>
+        <w:t xml:space="preserve"> extract information from and</w:t>
+      </w:r>
+      <w:r>
+        <w:t xml:space="preserve"> categorize</w:t>
+      </w:r>
+      <w:r>
+        <w:t xml:space="preserve"> his employer’s mess of custom </w:t>
+      </w:r>
+      <w:r>
+        <w:t xml:space="preserve">stock trade orders. </w:t>
+      </w:r>
+      <w:r>
+        <w:t xml:space="preserve">As I took this class, we were able to talk more and more about how his parser works and </w:t>
+      </w:r>
+      <w:r>
+        <w:t>why he d</w:t>
+      </w:r>
+      <w:r>
+        <w:t>oes</w:t>
+      </w:r>
+      <w:r>
+        <w:t xml:space="preserve"> what he d</w:t>
+      </w:r>
+      <w:r>
+        <w:t>oes</w:t>
+      </w:r>
+      <w:r>
+        <w:t xml:space="preserve">. </w:t>
+      </w:r>
+      <w:r>
+        <w:t xml:space="preserve">I </w:t>
+      </w:r>
+      <w:proofErr w:type="gramStart"/>
+      <w:r>
+        <w:t>am</w:t>
+      </w:r>
+      <w:r>
+        <w:t xml:space="preserve"> able to</w:t>
+      </w:r>
+      <w:proofErr w:type="gramEnd"/>
+      <w:r>
+        <w:t xml:space="preserve"> understand the problems he faces</w:t>
+      </w:r>
+      <w:r>
+        <w:t xml:space="preserve"> and how I might be able to tackle the same solutions. </w:t>
+      </w:r>
+    </w:p>
+    <w:p>
+      <w:r>
+        <w:t xml:space="preserve">This class was also incredibly effective at teaching me how to use the basic tools to create more complex ones. This class hammers recursion into </w:t>
+      </w:r>
+      <w:r>
+        <w:t>our brains. Recursion has always been an incredibly challenging topic for me. Challenging to create. Challenging to debug. Challenging t</w:t>
+      </w:r>
+      <w:r>
+        <w:t xml:space="preserve">o read. This class has taught me how to approach recursion and the kinds of problems that can best be overcome using recursion. </w:t>
+      </w:r>
+    </w:p>
+    <w:p>
+      <w:r>
+        <w:t xml:space="preserve">This class is a fantastic class to follow up from taking Computer Architecture my previous semester. </w:t>
+      </w:r>
+      <w:r>
+        <w:t xml:space="preserve">Over the years I’ve been learning about how to create software and how to build solutions, but I never understood how a computer </w:t>
+      </w:r>
+      <w:proofErr w:type="gramStart"/>
+      <w:r>
+        <w:t>actually worked</w:t>
+      </w:r>
+      <w:proofErr w:type="gramEnd"/>
+      <w:r>
+        <w:t xml:space="preserve">. </w:t>
+      </w:r>
+      <w:r>
+        <w:t xml:space="preserve">I finally took Computer Architecture and then I was </w:t>
+      </w:r>
+      <w:r>
+        <w:t xml:space="preserve">still left with questions. Thankfully less questions, but still questions. The biggest one was “so I can build software solutions and I know how we turned a chunk of silicon into a </w:t>
+      </w:r>
+      <w:r>
+        <w:t xml:space="preserve">fancy math machine… now how does my code get to the assembly for the computer?” This class has now filled in the whole stack. From </w:t>
+      </w:r>
+      <w:r>
+        <w:t xml:space="preserve">keyboard stroke to transistor, I have </w:t>
+      </w:r>
+      <w:r>
+        <w:t xml:space="preserve">an </w:t>
+      </w:r>
+      <w:r>
+        <w:t>(admittedly a gene</w:t>
+      </w:r>
+      <w:r>
+        <w:t xml:space="preserve">ral and high level) understanding of every step in between. </w:t>
+      </w:r>
+    </w:p>
+    <w:p>
+      <w:r>
+        <w:t xml:space="preserve">I think this class has allowed </w:t>
+      </w:r>
+      <w:r>
+        <w:t xml:space="preserve">me to better understand the strange quirks and mishaps that occur when programming. I am far more knowledgeable on why some syntax </w:t>
+      </w:r>
+      <w:r>
+        <w:t xml:space="preserve">just doesn’t work. </w:t>
+      </w:r>
+      <w:r>
+        <w:t>I am far more capable of predicting what certain code will do before I run it</w:t>
+      </w:r>
+      <w:r>
+        <w:t xml:space="preserve">, because I now (at least mostly) understand how it is </w:t>
+      </w:r>
+      <w:proofErr w:type="gramStart"/>
+      <w:r>
+        <w:t>actually being</w:t>
+      </w:r>
+      <w:proofErr w:type="gramEnd"/>
+      <w:r>
+        <w:t xml:space="preserve"> computed. </w:t>
+      </w:r>
+      <w:r>
+        <w:t xml:space="preserve">As a software engineer, I am now able to better understand the tools at my disposal, and I </w:t>
+      </w:r>
+      <w:proofErr w:type="gramStart"/>
+      <w:r>
+        <w:t>am able to</w:t>
+      </w:r>
+      <w:proofErr w:type="gramEnd"/>
+      <w:r>
+        <w:t xml:space="preserve"> better apply </w:t>
+      </w:r>
+      <w:r>
+        <w:t>myself to any problem.</w:t>
+      </w:r>
+      <w:r>
+        <w:t xml:space="preserve"> I’ve graduated from the builder to the engineer, </w:t>
+      </w:r>
+      <w:r>
+        <w:t xml:space="preserve">the programmer to the software </w:t>
+      </w:r>
+      <w:proofErr w:type="gramStart"/>
+      <w:r>
+        <w:t>engineer.</w:t>
+      </w:r>
+      <w:proofErr w:type="gramEnd"/>
     </w:p>
     <w:sectPr>
       <w:pgSz w:w="12240" w:h="15840"/>

</xml_diff>